<commit_message>
Bruno: Docs / Fix GMS IA que podia dar freeza com v?rtices isolados
</commit_message>
<xml_diff>
--- a/entrega/Relat�rio.docx
+++ b/entrega/Relat�rio.docx
@@ -55,6 +55,7 @@
                   <w:dataBinding w:prefixMappings="xmlns:ns0='http://schemas.openxmlformats.org/package/2006/metadata/core-properties' xmlns:ns1='http://purl.org/dc/elements/1.1/'" w:xpath="/ns0:coreProperties[1]/ns1:title[1]" w:storeItemID="{6C3C8BC8-F283-45AE-878A-BAB7291924A1}"/>
                   <w:text/>
                 </w:sdtPr>
+                <w:sdtEndPr/>
                 <w:sdtContent>
                   <w:p>
                     <w:pPr>
@@ -68,8 +69,16 @@
                       <w:rPr>
                         <w:sz w:val="96"/>
                       </w:rPr>
-                      <w:t>Social Graph</w:t>
+                      <w:t xml:space="preserve">Social </w:t>
                     </w:r>
+                    <w:proofErr w:type="spellStart"/>
+                    <w:r>
+                      <w:rPr>
+                        <w:sz w:val="96"/>
+                      </w:rPr>
+                      <w:t>Graph</w:t>
+                    </w:r>
+                    <w:proofErr w:type="spellEnd"/>
                   </w:p>
                 </w:sdtContent>
               </w:sdt>
@@ -96,6 +105,7 @@
                   <w:dataBinding w:prefixMappings="xmlns:ns0='http://schemas.openxmlformats.org/package/2006/metadata/core-properties' xmlns:ns1='http://purl.org/dc/elements/1.1/'" w:xpath="/ns0:coreProperties[1]/ns1:subject[1]" w:storeItemID="{6C3C8BC8-F283-45AE-878A-BAB7291924A1}"/>
                   <w:text/>
                 </w:sdtPr>
+                <w:sdtEndPr/>
                 <w:sdtContent>
                   <w:p>
                     <w:pPr>
@@ -173,7 +183,23 @@
                     <w:sz w:val="36"/>
                     <w:szCs w:val="36"/>
                   </w:rPr>
-                  <w:t xml:space="preserve">1101340 – Leniker Gomes  </w:t>
+                  <w:t xml:space="preserve">1101340 – </w:t>
+                </w:r>
+                <w:proofErr w:type="spellStart"/>
+                <w:r>
+                  <w:rPr>
+                    <w:sz w:val="36"/>
+                    <w:szCs w:val="36"/>
+                  </w:rPr>
+                  <w:t>Leniker</w:t>
+                </w:r>
+                <w:proofErr w:type="spellEnd"/>
+                <w:r>
+                  <w:rPr>
+                    <w:sz w:val="36"/>
+                    <w:szCs w:val="36"/>
+                  </w:rPr>
+                  <w:t xml:space="preserve"> Gomes  </w:t>
                 </w:r>
               </w:p>
               <w:p>
@@ -242,6 +268,7 @@
                   <w:dataBinding w:prefixMappings="xmlns:ns0='http://schemas.microsoft.com/office/2006/coverPageProps'" w:xpath="/ns0:CoverPageProperties[1]/ns0:Abstract[1]" w:storeItemID="{55AF091B-3C7A-41E3-B477-F2FDAA23CFDA}"/>
                   <w:text/>
                 </w:sdtPr>
+                <w:sdtEndPr/>
                 <w:sdtContent>
                   <w:p>
                     <w:pPr>
@@ -287,7 +314,6 @@
               <w14:cntxtAlts/>
             </w:rPr>
           </w:pPr>
-          <w:bookmarkStart w:id="0" w:name="_GoBack"/>
           <w:r>
             <w:rPr>
               <w:rFonts w:asciiTheme="majorHAnsi" w:eastAsiaTheme="majorEastAsia" w:hAnsiTheme="majorHAnsi" w:cstheme="majorBidi"/>
@@ -304,7 +330,6 @@
         </w:p>
       </w:sdtContent>
     </w:sdt>
-    <w:bookmarkEnd w:id="0" w:displacedByCustomXml="next"/>
     <w:sdt>
       <w:sdtPr>
         <w:rPr>
@@ -328,8 +353,13 @@
             </w:rPr>
           </w:pPr>
           <w:r>
-            <w:t>Social Graph</w:t>
+            <w:t xml:space="preserve">Social </w:t>
           </w:r>
+          <w:proofErr w:type="spellStart"/>
+          <w:r>
+            <w:t>Graph</w:t>
+          </w:r>
+          <w:proofErr w:type="spellEnd"/>
         </w:p>
       </w:sdtContent>
     </w:sdt>
@@ -580,7 +610,49 @@
         <w:rPr>
           <w:sz w:val="24"/>
         </w:rPr>
-        <w:t>O módulo de inteligência artificial (IA) tinha por como objetivo a manipulação do grafo social recorrendo a factos e predicados Prolog. Foi utilizado o Win-Prolog 4900 em todo o desenvolvimento, em conjunto com a base de dados do gandalf (mais detalhes da arquitetura no diagrama próprio).</w:t>
+        <w:t xml:space="preserve">O módulo de inteligência artificial (IA) tinha por como objetivo a manipulação do grafo social recorrendo a factos e predicados </w:t>
+      </w:r>
+      <w:proofErr w:type="spellStart"/>
+      <w:r>
+        <w:rPr>
+          <w:sz w:val="24"/>
+        </w:rPr>
+        <w:t>Prolog</w:t>
+      </w:r>
+      <w:proofErr w:type="spellEnd"/>
+      <w:r>
+        <w:rPr>
+          <w:sz w:val="24"/>
+        </w:rPr>
+        <w:t xml:space="preserve">. Foi utilizado o </w:t>
+      </w:r>
+      <w:proofErr w:type="spellStart"/>
+      <w:r>
+        <w:rPr>
+          <w:sz w:val="24"/>
+        </w:rPr>
+        <w:t>Win-Prolog</w:t>
+      </w:r>
+      <w:proofErr w:type="spellEnd"/>
+      <w:r>
+        <w:rPr>
+          <w:sz w:val="24"/>
+        </w:rPr>
+        <w:t xml:space="preserve"> 4900 em todo o desenvolvimento, em conjunto com a base de dados do </w:t>
+      </w:r>
+      <w:proofErr w:type="spellStart"/>
+      <w:r>
+        <w:rPr>
+          <w:sz w:val="24"/>
+        </w:rPr>
+        <w:t>gandalf</w:t>
+      </w:r>
+      <w:proofErr w:type="spellEnd"/>
+      <w:r>
+        <w:rPr>
+          <w:sz w:val="24"/>
+        </w:rPr>
+        <w:t xml:space="preserve"> (mais detalhes da arquitetura no diagrama próprio).</w:t>
       </w:r>
     </w:p>
     <w:p>
@@ -764,6 +836,1357 @@
     </w:p>
     <w:p>
       <w:pPr>
+        <w:pStyle w:val="Subtitle"/>
+      </w:pPr>
+      <w:r>
+        <w:t xml:space="preserve">Análise de </w:t>
+      </w:r>
+      <w:r>
+        <w:t xml:space="preserve">Complexidade </w:t>
+      </w:r>
+      <w:r>
+        <w:t xml:space="preserve">temporal </w:t>
+      </w:r>
+      <w:r>
+        <w:t>do Grau Médio de Separação</w:t>
+      </w:r>
+    </w:p>
+    <w:p>
+      <w:pPr>
+        <w:rPr>
+          <w:sz w:val="22"/>
+        </w:rPr>
+      </w:pPr>
+    </w:p>
+    <w:p>
+      <w:pPr>
+        <w:rPr>
+          <w:sz w:val="20"/>
+        </w:rPr>
+      </w:pPr>
+      <w:r>
+        <w:rPr>
+          <w:noProof/>
+          <w:lang w:eastAsia="pt-PT"/>
+        </w:rPr>
+        <mc:AlternateContent>
+          <mc:Choice Requires="wps">
+            <w:drawing>
+              <wp:anchor distT="0" distB="0" distL="114300" distR="114300" simplePos="0" relativeHeight="251660288" behindDoc="0" locked="0" layoutInCell="1" allowOverlap="1" wp14:anchorId="3389796C" wp14:editId="3C03E559">
+                <wp:simplePos x="0" y="0"/>
+                <wp:positionH relativeFrom="page">
+                  <wp:align>left</wp:align>
+                </wp:positionH>
+                <wp:positionV relativeFrom="line">
+                  <wp:posOffset>253365</wp:posOffset>
+                </wp:positionV>
+                <wp:extent cx="7264400" cy="2457450"/>
+                <wp:effectExtent l="19050" t="19050" r="12700" b="19050"/>
+                <wp:wrapSquare wrapText="bothSides"/>
+                <wp:docPr id="2" name="Text Box 2"/>
+                <wp:cNvGraphicFramePr>
+                  <a:graphicFrameLocks xmlns:a="http://schemas.openxmlformats.org/drawingml/2006/main"/>
+                </wp:cNvGraphicFramePr>
+                <a:graphic xmlns:a="http://schemas.openxmlformats.org/drawingml/2006/main">
+                  <a:graphicData uri="http://schemas.microsoft.com/office/word/2010/wordprocessingShape">
+                    <wps:wsp>
+                      <wps:cNvSpPr txBox="1">
+                        <a:spLocks noChangeArrowheads="1"/>
+                      </wps:cNvSpPr>
+                      <wps:spPr bwMode="auto">
+                        <a:xfrm>
+                          <a:off x="0" y="0"/>
+                          <a:ext cx="7264400" cy="2457450"/>
+                        </a:xfrm>
+                        <a:prstGeom prst="rect">
+                          <a:avLst/>
+                        </a:prstGeom>
+                        <a:solidFill>
+                          <a:schemeClr val="lt1">
+                            <a:lumMod val="100000"/>
+                            <a:lumOff val="0"/>
+                          </a:schemeClr>
+                        </a:solidFill>
+                        <a:ln w="31750" cmpd="sng">
+                          <a:solidFill>
+                            <a:schemeClr val="accent5">
+                              <a:lumMod val="100000"/>
+                              <a:lumOff val="0"/>
+                            </a:schemeClr>
+                          </a:solidFill>
+                          <a:prstDash val="solid"/>
+                          <a:miter lim="800000"/>
+                          <a:headEnd/>
+                          <a:tailEnd/>
+                        </a:ln>
+                        <a:effectLst/>
+                        <a:extLst>
+                          <a:ext uri="{AF507438-7753-43E0-B8FC-AC1667EBCBE1}">
+                            <a14:hiddenEffects xmlns:a14="http://schemas.microsoft.com/office/drawing/2010/main">
+                              <a:effectLst>
+                                <a:outerShdw dist="35921" dir="2700000" algn="ctr" rotWithShape="0">
+                                  <a:srgbClr val="868686"/>
+                                </a:outerShdw>
+                              </a:effectLst>
+                            </a14:hiddenEffects>
+                          </a:ext>
+                        </a:extLst>
+                      </wps:spPr>
+                      <wps:txbx>
+                        <w:txbxContent>
+                          <w:p>
+                            <w:pPr>
+                              <w:rPr>
+                                <w:sz w:val="20"/>
+                              </w:rPr>
+                            </w:pPr>
+                            <w:proofErr w:type="spellStart"/>
+                            <w:proofErr w:type="gramStart"/>
+                            <w:r>
+                              <w:rPr>
+                                <w:sz w:val="20"/>
+                                <w:u w:val="single"/>
+                              </w:rPr>
+                              <w:t>grauMedio</w:t>
+                            </w:r>
+                            <w:proofErr w:type="spellEnd"/>
+                            <w:proofErr w:type="gramEnd"/>
+                            <w:r>
+                              <w:rPr>
+                                <w:sz w:val="20"/>
+                                <w:u w:val="single"/>
+                              </w:rPr>
+                              <w:t>(R)</w:t>
+                            </w:r>
+                            <w:proofErr w:type="gramStart"/>
+                            <w:r>
+                              <w:rPr>
+                                <w:sz w:val="20"/>
+                              </w:rPr>
+                              <w:t>:-</w:t>
+                            </w:r>
+                            <w:r>
+                              <w:rPr>
+                                <w:sz w:val="20"/>
+                              </w:rPr>
+                              <w:t xml:space="preserve">   (</w:t>
+                            </w:r>
+                            <w:proofErr w:type="gramEnd"/>
+                            <w:r>
+                              <w:rPr>
+                                <w:sz w:val="20"/>
+                              </w:rPr>
+                              <w:t>…)</w:t>
+                            </w:r>
+                            <w:r>
+                              <w:rPr>
+                                <w:sz w:val="20"/>
+                              </w:rPr>
+                              <w:tab/>
+                            </w:r>
+                            <w:r>
+                              <w:rPr>
+                                <w:sz w:val="20"/>
+                              </w:rPr>
+                              <w:tab/>
+                            </w:r>
+                            <w:r>
+                              <w:rPr>
+                                <w:sz w:val="20"/>
+                              </w:rPr>
+                              <w:tab/>
+                            </w:r>
+                            <w:r>
+                              <w:rPr>
+                                <w:sz w:val="20"/>
+                              </w:rPr>
+                              <w:tab/>
+                            </w:r>
+                            <w:r>
+                              <w:rPr>
+                                <w:sz w:val="20"/>
+                              </w:rPr>
+                              <w:tab/>
+                            </w:r>
+                            <w:r>
+                              <w:rPr>
+                                <w:sz w:val="20"/>
+                              </w:rPr>
+                              <w:tab/>
+                            </w:r>
+                            <w:r>
+                              <w:rPr>
+                                <w:sz w:val="20"/>
+                              </w:rPr>
+                              <w:tab/>
+                            </w:r>
+                            <w:r>
+                              <w:rPr>
+                                <w:sz w:val="20"/>
+                              </w:rPr>
+                              <w:tab/>
+                            </w:r>
+                          </w:p>
+                          <w:p>
+                            <w:pPr>
+                              <w:ind w:left="708"/>
+                              <w:rPr>
+                                <w:sz w:val="20"/>
+                              </w:rPr>
+                            </w:pPr>
+                            <w:r>
+                              <w:rPr>
+                                <w:sz w:val="20"/>
+                              </w:rPr>
+                              <w:t xml:space="preserve">            </w:t>
+                            </w:r>
+                            <w:proofErr w:type="spellStart"/>
+                            <w:proofErr w:type="gramStart"/>
+                            <w:r>
+                              <w:rPr>
+                                <w:sz w:val="20"/>
+                              </w:rPr>
+                              <w:t>findall</w:t>
+                            </w:r>
+                            <w:proofErr w:type="spellEnd"/>
+                            <w:proofErr w:type="gramEnd"/>
+                            <w:r>
+                              <w:rPr>
+                                <w:sz w:val="20"/>
+                              </w:rPr>
+                              <w:t>(</w:t>
+                            </w:r>
+                            <w:proofErr w:type="spellStart"/>
+                            <w:r>
+                              <w:rPr>
+                                <w:sz w:val="20"/>
+                              </w:rPr>
+                              <w:t>X,user</w:t>
+                            </w:r>
+                            <w:proofErr w:type="spellEnd"/>
+                            <w:r>
+                              <w:rPr>
+                                <w:sz w:val="20"/>
+                              </w:rPr>
+                              <w:t>(X),LU),</w:t>
+                            </w:r>
+                            <w:r>
+                              <w:rPr>
+                                <w:sz w:val="20"/>
+                              </w:rPr>
+                              <w:tab/>
+                            </w:r>
+                            <w:r>
+                              <w:rPr>
+                                <w:sz w:val="20"/>
+                              </w:rPr>
+                              <w:tab/>
+                            </w:r>
+                            <w:r>
+                              <w:rPr>
+                                <w:sz w:val="20"/>
+                              </w:rPr>
+                              <w:tab/>
+                            </w:r>
+                            <w:r>
+                              <w:rPr>
+                                <w:sz w:val="20"/>
+                              </w:rPr>
+                              <w:tab/>
+                            </w:r>
+                            <w:r>
+                              <w:rPr>
+                                <w:sz w:val="20"/>
+                              </w:rPr>
+                              <w:tab/>
+                              <w:t>U – nº utilizadores</w:t>
+                            </w:r>
+                          </w:p>
+                          <w:p>
+                            <w:pPr>
+                              <w:ind w:left="708"/>
+                              <w:rPr>
+                                <w:sz w:val="20"/>
+                              </w:rPr>
+                            </w:pPr>
+                            <w:r>
+                              <w:rPr>
+                                <w:sz w:val="20"/>
+                              </w:rPr>
+                              <w:t xml:space="preserve">            </w:t>
+                            </w:r>
+                            <w:proofErr w:type="spellStart"/>
+                            <w:proofErr w:type="gramStart"/>
+                            <w:r>
+                              <w:rPr>
+                                <w:sz w:val="20"/>
+                              </w:rPr>
+                              <w:t>assert</w:t>
+                            </w:r>
+                            <w:proofErr w:type="spellEnd"/>
+                            <w:proofErr w:type="gramEnd"/>
+                            <w:r>
+                              <w:rPr>
+                                <w:sz w:val="20"/>
+                              </w:rPr>
+                              <w:t>(</w:t>
+                            </w:r>
+                            <w:proofErr w:type="spellStart"/>
+                            <w:r>
+                              <w:rPr>
+                                <w:sz w:val="20"/>
+                              </w:rPr>
+                              <w:t>lUsers</w:t>
+                            </w:r>
+                            <w:proofErr w:type="spellEnd"/>
+                            <w:r>
+                              <w:rPr>
+                                <w:sz w:val="20"/>
+                              </w:rPr>
+                              <w:t>(LU)),</w:t>
+                            </w:r>
+                            <w:r>
+                              <w:rPr>
+                                <w:sz w:val="20"/>
+                              </w:rPr>
+                              <w:tab/>
+                            </w:r>
+                            <w:r>
+                              <w:rPr>
+                                <w:sz w:val="20"/>
+                              </w:rPr>
+                              <w:tab/>
+                            </w:r>
+                            <w:r>
+                              <w:rPr>
+                                <w:sz w:val="20"/>
+                              </w:rPr>
+                              <w:tab/>
+                            </w:r>
+                            <w:r>
+                              <w:rPr>
+                                <w:sz w:val="20"/>
+                              </w:rPr>
+                              <w:tab/>
+                            </w:r>
+                            <w:r>
+                              <w:rPr>
+                                <w:sz w:val="20"/>
+                              </w:rPr>
+                              <w:tab/>
+                            </w:r>
+                            <w:r>
+                              <w:rPr>
+                                <w:sz w:val="20"/>
+                              </w:rPr>
+                              <w:tab/>
+                            </w:r>
+                            <w:r>
+                              <w:rPr>
+                                <w:sz w:val="20"/>
+                              </w:rPr>
+                              <w:tab/>
+                            </w:r>
+                          </w:p>
+                          <w:p>
+                            <w:pPr>
+                              <w:ind w:left="708"/>
+                              <w:rPr>
+                                <w:sz w:val="20"/>
+                              </w:rPr>
+                            </w:pPr>
+                            <w:r>
+                              <w:rPr>
+                                <w:sz w:val="20"/>
+                              </w:rPr>
+                              <w:t xml:space="preserve">            </w:t>
+                            </w:r>
+                            <w:proofErr w:type="spellStart"/>
+                            <w:proofErr w:type="gramStart"/>
+                            <w:r>
+                              <w:rPr>
+                                <w:sz w:val="20"/>
+                              </w:rPr>
+                              <w:t>grauMedio</w:t>
+                            </w:r>
+                            <w:proofErr w:type="spellEnd"/>
+                            <w:proofErr w:type="gramEnd"/>
+                            <w:r>
+                              <w:rPr>
+                                <w:sz w:val="20"/>
+                              </w:rPr>
+                              <w:t>(LU,V,C),</w:t>
+                            </w:r>
+                            <w:r>
+                              <w:rPr>
+                                <w:sz w:val="20"/>
+                              </w:rPr>
+                              <w:tab/>
+                            </w:r>
+                            <w:r>
+                              <w:rPr>
+                                <w:sz w:val="20"/>
+                              </w:rPr>
+                              <w:tab/>
+                            </w:r>
+                            <w:r>
+                              <w:rPr>
+                                <w:sz w:val="20"/>
+                              </w:rPr>
+                              <w:tab/>
+                            </w:r>
+                            <w:r>
+                              <w:rPr>
+                                <w:sz w:val="20"/>
+                              </w:rPr>
+                              <w:tab/>
+                            </w:r>
+                            <w:r>
+                              <w:rPr>
+                                <w:sz w:val="20"/>
+                              </w:rPr>
+                              <w:tab/>
+                            </w:r>
+                            <w:proofErr w:type="gramStart"/>
+                            <w:r>
+                              <w:rPr>
+                                <w:sz w:val="20"/>
+                              </w:rPr>
+                              <w:t>(U*(U-1</w:t>
+                            </w:r>
+                            <w:proofErr w:type="gramEnd"/>
+                            <w:r>
+                              <w:rPr>
+                                <w:sz w:val="20"/>
+                              </w:rPr>
+                              <w:t xml:space="preserve">)/2) vezes </w:t>
+                            </w:r>
+                          </w:p>
+                          <w:p>
+                            <w:pPr>
+                              <w:ind w:left="708"/>
+                              <w:rPr>
+                                <w:sz w:val="20"/>
+                              </w:rPr>
+                            </w:pPr>
+                            <w:r>
+                              <w:rPr>
+                                <w:sz w:val="20"/>
+                              </w:rPr>
+                              <w:t xml:space="preserve">            (…).</w:t>
+                            </w:r>
+                          </w:p>
+                          <w:p>
+                            <w:pPr>
+                              <w:ind w:firstLine="708"/>
+                              <w:rPr>
+                                <w:sz w:val="20"/>
+                              </w:rPr>
+                            </w:pPr>
+                            <w:r>
+                              <w:rPr>
+                                <w:sz w:val="20"/>
+                              </w:rPr>
+                              <w:tab/>
+                            </w:r>
+                            <w:r>
+                              <w:rPr>
+                                <w:sz w:val="20"/>
+                              </w:rPr>
+                              <w:tab/>
+                            </w:r>
+                          </w:p>
+                          <w:p>
+                            <w:pPr>
+                              <w:rPr>
+                                <w:sz w:val="20"/>
+                              </w:rPr>
+                            </w:pPr>
+                            <w:proofErr w:type="spellStart"/>
+                            <w:proofErr w:type="gramStart"/>
+                            <w:r>
+                              <w:rPr>
+                                <w:sz w:val="20"/>
+                                <w:u w:val="single"/>
+                              </w:rPr>
+                              <w:t>grauMedio</w:t>
+                            </w:r>
+                            <w:proofErr w:type="spellEnd"/>
+                            <w:proofErr w:type="gramEnd"/>
+                            <w:r>
+                              <w:rPr>
+                                <w:sz w:val="20"/>
+                                <w:u w:val="single"/>
+                              </w:rPr>
+                              <w:t>([U|UR],V,C)</w:t>
+                            </w:r>
+                            <w:proofErr w:type="gramStart"/>
+                            <w:r>
+                              <w:rPr>
+                                <w:sz w:val="20"/>
+                              </w:rPr>
+                              <w:t>:-</w:t>
+                            </w:r>
+                            <w:proofErr w:type="spellStart"/>
+                            <w:r>
+                              <w:rPr>
+                                <w:sz w:val="20"/>
+                              </w:rPr>
+                              <w:t>somaCaminhos</w:t>
+                            </w:r>
+                            <w:proofErr w:type="spellEnd"/>
+                            <w:r>
+                              <w:rPr>
+                                <w:sz w:val="20"/>
+                              </w:rPr>
+                              <w:t>(U</w:t>
+                            </w:r>
+                            <w:proofErr w:type="gramEnd"/>
+                            <w:r>
+                              <w:rPr>
+                                <w:sz w:val="20"/>
+                              </w:rPr>
+                              <w:t>,P,NC),</w:t>
+                            </w:r>
+                            <w:r>
+                              <w:rPr>
+                                <w:sz w:val="20"/>
+                              </w:rPr>
+                              <w:tab/>
+                            </w:r>
+                            <w:r>
+                              <w:rPr>
+                                <w:sz w:val="20"/>
+                              </w:rPr>
+                              <w:tab/>
+                            </w:r>
+                            <w:r>
+                              <w:rPr>
+                                <w:rFonts w:ascii="Arial" w:hAnsi="Arial" w:cs="Arial"/>
+                                <w:color w:val="000000"/>
+                                <w:sz w:val="20"/>
+                                <w:shd w:val="clear" w:color="auto" w:fill="FFFFFF"/>
+                              </w:rPr>
+                              <w:t>V², sendo V o nº de vértices</w:t>
+                            </w:r>
+                            <w:r>
+                              <w:rPr>
+                                <w:rFonts w:ascii="Arial" w:hAnsi="Arial" w:cs="Arial"/>
+                                <w:color w:val="000000"/>
+                                <w:sz w:val="20"/>
+                                <w:shd w:val="clear" w:color="auto" w:fill="FFFFFF"/>
+                              </w:rPr>
+                              <w:t xml:space="preserve"> do grafo</w:t>
+                            </w:r>
+                          </w:p>
+                          <w:p>
+                            <w:pPr>
+                              <w:ind w:left="1416" w:firstLine="708"/>
+                              <w:rPr>
+                                <w:sz w:val="20"/>
+                              </w:rPr>
+                            </w:pPr>
+                            <w:proofErr w:type="spellStart"/>
+                            <w:proofErr w:type="gramStart"/>
+                            <w:r>
+                              <w:rPr>
+                                <w:sz w:val="20"/>
+                              </w:rPr>
+                              <w:t>grauMedio</w:t>
+                            </w:r>
+                            <w:proofErr w:type="spellEnd"/>
+                            <w:proofErr w:type="gramEnd"/>
+                            <w:r>
+                              <w:rPr>
+                                <w:sz w:val="20"/>
+                              </w:rPr>
+                              <w:t>(UR,VA,RA),</w:t>
+                            </w:r>
+                          </w:p>
+                          <w:p>
+                            <w:pPr>
+                              <w:ind w:left="1416" w:firstLine="708"/>
+                              <w:rPr>
+                                <w:sz w:val="20"/>
+                              </w:rPr>
+                            </w:pPr>
+                            <w:r>
+                              <w:rPr>
+                                <w:sz w:val="20"/>
+                              </w:rPr>
+                              <w:t>(…)</w:t>
+                            </w:r>
+                          </w:p>
+                          <w:p>
+                            <w:pPr>
+                              <w:rPr>
+                                <w:lang w:val="en-US"/>
+                              </w:rPr>
+                            </w:pPr>
+                          </w:p>
+                        </w:txbxContent>
+                      </wps:txbx>
+                      <wps:bodyPr rot="0" vert="horz" wrap="square" lIns="91440" tIns="45720" rIns="91440" bIns="45720" anchor="t" anchorCtr="0" upright="1">
+                        <a:noAutofit/>
+                      </wps:bodyPr>
+                    </wps:wsp>
+                  </a:graphicData>
+                </a:graphic>
+                <wp14:sizeRelH relativeFrom="margin">
+                  <wp14:pctWidth>0</wp14:pctWidth>
+                </wp14:sizeRelH>
+                <wp14:sizeRelV relativeFrom="margin">
+                  <wp14:pctHeight>0</wp14:pctHeight>
+                </wp14:sizeRelV>
+              </wp:anchor>
+            </w:drawing>
+          </mc:Choice>
+          <mc:Fallback>
+            <w:pict>
+              <v:shapetype w14:anchorId="3389796C" id="_x0000_t202" coordsize="21600,21600" o:spt="202" path="m,l,21600r21600,l21600,xe">
+                <v:stroke joinstyle="miter"/>
+                <v:path gradientshapeok="t" o:connecttype="rect"/>
+              </v:shapetype>
+              <v:shape id="Text Box 2" o:spid="_x0000_s1026" type="#_x0000_t202" style="position:absolute;margin-left:0;margin-top:19.95pt;width:572pt;height:193.5pt;z-index:251660288;visibility:visible;mso-wrap-style:square;mso-width-percent:0;mso-height-percent:0;mso-wrap-distance-left:9pt;mso-wrap-distance-top:0;mso-wrap-distance-right:9pt;mso-wrap-distance-bottom:0;mso-position-horizontal:left;mso-position-horizontal-relative:page;mso-position-vertical:absolute;mso-position-vertical-relative:line;mso-width-percent:0;mso-height-percent:0;mso-width-relative:margin;mso-height-relative:margin;v-text-anchor:top" o:gfxdata="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" fillcolor="white [3201]" strokecolor="#63891f [3208]" strokeweight="2.5pt">
+                <v:shadow color="#868686"/>
+                <v:textbox>
+                  <w:txbxContent>
+                    <w:p>
+                      <w:pPr>
+                        <w:rPr>
+                          <w:sz w:val="20"/>
+                        </w:rPr>
+                      </w:pPr>
+                      <w:proofErr w:type="spellStart"/>
+                      <w:proofErr w:type="gramStart"/>
+                      <w:r>
+                        <w:rPr>
+                          <w:sz w:val="20"/>
+                          <w:u w:val="single"/>
+                        </w:rPr>
+                        <w:t>grauMedio</w:t>
+                      </w:r>
+                      <w:proofErr w:type="spellEnd"/>
+                      <w:proofErr w:type="gramEnd"/>
+                      <w:r>
+                        <w:rPr>
+                          <w:sz w:val="20"/>
+                          <w:u w:val="single"/>
+                        </w:rPr>
+                        <w:t>(R)</w:t>
+                      </w:r>
+                      <w:proofErr w:type="gramStart"/>
+                      <w:r>
+                        <w:rPr>
+                          <w:sz w:val="20"/>
+                        </w:rPr>
+                        <w:t>:-</w:t>
+                      </w:r>
+                      <w:r>
+                        <w:rPr>
+                          <w:sz w:val="20"/>
+                        </w:rPr>
+                        <w:t xml:space="preserve">   (</w:t>
+                      </w:r>
+                      <w:proofErr w:type="gramEnd"/>
+                      <w:r>
+                        <w:rPr>
+                          <w:sz w:val="20"/>
+                        </w:rPr>
+                        <w:t>…)</w:t>
+                      </w:r>
+                      <w:r>
+                        <w:rPr>
+                          <w:sz w:val="20"/>
+                        </w:rPr>
+                        <w:tab/>
+                      </w:r>
+                      <w:r>
+                        <w:rPr>
+                          <w:sz w:val="20"/>
+                        </w:rPr>
+                        <w:tab/>
+                      </w:r>
+                      <w:r>
+                        <w:rPr>
+                          <w:sz w:val="20"/>
+                        </w:rPr>
+                        <w:tab/>
+                      </w:r>
+                      <w:r>
+                        <w:rPr>
+                          <w:sz w:val="20"/>
+                        </w:rPr>
+                        <w:tab/>
+                      </w:r>
+                      <w:r>
+                        <w:rPr>
+                          <w:sz w:val="20"/>
+                        </w:rPr>
+                        <w:tab/>
+                      </w:r>
+                      <w:r>
+                        <w:rPr>
+                          <w:sz w:val="20"/>
+                        </w:rPr>
+                        <w:tab/>
+                      </w:r>
+                      <w:r>
+                        <w:rPr>
+                          <w:sz w:val="20"/>
+                        </w:rPr>
+                        <w:tab/>
+                      </w:r>
+                      <w:r>
+                        <w:rPr>
+                          <w:sz w:val="20"/>
+                        </w:rPr>
+                        <w:tab/>
+                      </w:r>
+                    </w:p>
+                    <w:p>
+                      <w:pPr>
+                        <w:ind w:left="708"/>
+                        <w:rPr>
+                          <w:sz w:val="20"/>
+                        </w:rPr>
+                      </w:pPr>
+                      <w:r>
+                        <w:rPr>
+                          <w:sz w:val="20"/>
+                        </w:rPr>
+                        <w:t xml:space="preserve">            </w:t>
+                      </w:r>
+                      <w:proofErr w:type="spellStart"/>
+                      <w:proofErr w:type="gramStart"/>
+                      <w:r>
+                        <w:rPr>
+                          <w:sz w:val="20"/>
+                        </w:rPr>
+                        <w:t>findall</w:t>
+                      </w:r>
+                      <w:proofErr w:type="spellEnd"/>
+                      <w:proofErr w:type="gramEnd"/>
+                      <w:r>
+                        <w:rPr>
+                          <w:sz w:val="20"/>
+                        </w:rPr>
+                        <w:t>(</w:t>
+                      </w:r>
+                      <w:proofErr w:type="spellStart"/>
+                      <w:r>
+                        <w:rPr>
+                          <w:sz w:val="20"/>
+                        </w:rPr>
+                        <w:t>X,user</w:t>
+                      </w:r>
+                      <w:proofErr w:type="spellEnd"/>
+                      <w:r>
+                        <w:rPr>
+                          <w:sz w:val="20"/>
+                        </w:rPr>
+                        <w:t>(X),LU),</w:t>
+                      </w:r>
+                      <w:r>
+                        <w:rPr>
+                          <w:sz w:val="20"/>
+                        </w:rPr>
+                        <w:tab/>
+                      </w:r>
+                      <w:r>
+                        <w:rPr>
+                          <w:sz w:val="20"/>
+                        </w:rPr>
+                        <w:tab/>
+                      </w:r>
+                      <w:r>
+                        <w:rPr>
+                          <w:sz w:val="20"/>
+                        </w:rPr>
+                        <w:tab/>
+                      </w:r>
+                      <w:r>
+                        <w:rPr>
+                          <w:sz w:val="20"/>
+                        </w:rPr>
+                        <w:tab/>
+                      </w:r>
+                      <w:r>
+                        <w:rPr>
+                          <w:sz w:val="20"/>
+                        </w:rPr>
+                        <w:tab/>
+                        <w:t>U – nº utilizadores</w:t>
+                      </w:r>
+                    </w:p>
+                    <w:p>
+                      <w:pPr>
+                        <w:ind w:left="708"/>
+                        <w:rPr>
+                          <w:sz w:val="20"/>
+                        </w:rPr>
+                      </w:pPr>
+                      <w:r>
+                        <w:rPr>
+                          <w:sz w:val="20"/>
+                        </w:rPr>
+                        <w:t xml:space="preserve">            </w:t>
+                      </w:r>
+                      <w:proofErr w:type="spellStart"/>
+                      <w:proofErr w:type="gramStart"/>
+                      <w:r>
+                        <w:rPr>
+                          <w:sz w:val="20"/>
+                        </w:rPr>
+                        <w:t>assert</w:t>
+                      </w:r>
+                      <w:proofErr w:type="spellEnd"/>
+                      <w:proofErr w:type="gramEnd"/>
+                      <w:r>
+                        <w:rPr>
+                          <w:sz w:val="20"/>
+                        </w:rPr>
+                        <w:t>(</w:t>
+                      </w:r>
+                      <w:proofErr w:type="spellStart"/>
+                      <w:r>
+                        <w:rPr>
+                          <w:sz w:val="20"/>
+                        </w:rPr>
+                        <w:t>lUsers</w:t>
+                      </w:r>
+                      <w:proofErr w:type="spellEnd"/>
+                      <w:r>
+                        <w:rPr>
+                          <w:sz w:val="20"/>
+                        </w:rPr>
+                        <w:t>(LU)),</w:t>
+                      </w:r>
+                      <w:r>
+                        <w:rPr>
+                          <w:sz w:val="20"/>
+                        </w:rPr>
+                        <w:tab/>
+                      </w:r>
+                      <w:r>
+                        <w:rPr>
+                          <w:sz w:val="20"/>
+                        </w:rPr>
+                        <w:tab/>
+                      </w:r>
+                      <w:r>
+                        <w:rPr>
+                          <w:sz w:val="20"/>
+                        </w:rPr>
+                        <w:tab/>
+                      </w:r>
+                      <w:r>
+                        <w:rPr>
+                          <w:sz w:val="20"/>
+                        </w:rPr>
+                        <w:tab/>
+                      </w:r>
+                      <w:r>
+                        <w:rPr>
+                          <w:sz w:val="20"/>
+                        </w:rPr>
+                        <w:tab/>
+                      </w:r>
+                      <w:r>
+                        <w:rPr>
+                          <w:sz w:val="20"/>
+                        </w:rPr>
+                        <w:tab/>
+                      </w:r>
+                      <w:r>
+                        <w:rPr>
+                          <w:sz w:val="20"/>
+                        </w:rPr>
+                        <w:tab/>
+                      </w:r>
+                    </w:p>
+                    <w:p>
+                      <w:pPr>
+                        <w:ind w:left="708"/>
+                        <w:rPr>
+                          <w:sz w:val="20"/>
+                        </w:rPr>
+                      </w:pPr>
+                      <w:r>
+                        <w:rPr>
+                          <w:sz w:val="20"/>
+                        </w:rPr>
+                        <w:t xml:space="preserve">            </w:t>
+                      </w:r>
+                      <w:proofErr w:type="spellStart"/>
+                      <w:proofErr w:type="gramStart"/>
+                      <w:r>
+                        <w:rPr>
+                          <w:sz w:val="20"/>
+                        </w:rPr>
+                        <w:t>grauMedio</w:t>
+                      </w:r>
+                      <w:proofErr w:type="spellEnd"/>
+                      <w:proofErr w:type="gramEnd"/>
+                      <w:r>
+                        <w:rPr>
+                          <w:sz w:val="20"/>
+                        </w:rPr>
+                        <w:t>(LU,V,C),</w:t>
+                      </w:r>
+                      <w:r>
+                        <w:rPr>
+                          <w:sz w:val="20"/>
+                        </w:rPr>
+                        <w:tab/>
+                      </w:r>
+                      <w:r>
+                        <w:rPr>
+                          <w:sz w:val="20"/>
+                        </w:rPr>
+                        <w:tab/>
+                      </w:r>
+                      <w:r>
+                        <w:rPr>
+                          <w:sz w:val="20"/>
+                        </w:rPr>
+                        <w:tab/>
+                      </w:r>
+                      <w:r>
+                        <w:rPr>
+                          <w:sz w:val="20"/>
+                        </w:rPr>
+                        <w:tab/>
+                      </w:r>
+                      <w:r>
+                        <w:rPr>
+                          <w:sz w:val="20"/>
+                        </w:rPr>
+                        <w:tab/>
+                      </w:r>
+                      <w:proofErr w:type="gramStart"/>
+                      <w:r>
+                        <w:rPr>
+                          <w:sz w:val="20"/>
+                        </w:rPr>
+                        <w:t>(U*(U-1</w:t>
+                      </w:r>
+                      <w:proofErr w:type="gramEnd"/>
+                      <w:r>
+                        <w:rPr>
+                          <w:sz w:val="20"/>
+                        </w:rPr>
+                        <w:t xml:space="preserve">)/2) vezes </w:t>
+                      </w:r>
+                    </w:p>
+                    <w:p>
+                      <w:pPr>
+                        <w:ind w:left="708"/>
+                        <w:rPr>
+                          <w:sz w:val="20"/>
+                        </w:rPr>
+                      </w:pPr>
+                      <w:r>
+                        <w:rPr>
+                          <w:sz w:val="20"/>
+                        </w:rPr>
+                        <w:t xml:space="preserve">            (…).</w:t>
+                      </w:r>
+                    </w:p>
+                    <w:p>
+                      <w:pPr>
+                        <w:ind w:firstLine="708"/>
+                        <w:rPr>
+                          <w:sz w:val="20"/>
+                        </w:rPr>
+                      </w:pPr>
+                      <w:r>
+                        <w:rPr>
+                          <w:sz w:val="20"/>
+                        </w:rPr>
+                        <w:tab/>
+                      </w:r>
+                      <w:r>
+                        <w:rPr>
+                          <w:sz w:val="20"/>
+                        </w:rPr>
+                        <w:tab/>
+                      </w:r>
+                    </w:p>
+                    <w:p>
+                      <w:pPr>
+                        <w:rPr>
+                          <w:sz w:val="20"/>
+                        </w:rPr>
+                      </w:pPr>
+                      <w:proofErr w:type="spellStart"/>
+                      <w:proofErr w:type="gramStart"/>
+                      <w:r>
+                        <w:rPr>
+                          <w:sz w:val="20"/>
+                          <w:u w:val="single"/>
+                        </w:rPr>
+                        <w:t>grauMedio</w:t>
+                      </w:r>
+                      <w:proofErr w:type="spellEnd"/>
+                      <w:proofErr w:type="gramEnd"/>
+                      <w:r>
+                        <w:rPr>
+                          <w:sz w:val="20"/>
+                          <w:u w:val="single"/>
+                        </w:rPr>
+                        <w:t>([U|UR],V,C)</w:t>
+                      </w:r>
+                      <w:proofErr w:type="gramStart"/>
+                      <w:r>
+                        <w:rPr>
+                          <w:sz w:val="20"/>
+                        </w:rPr>
+                        <w:t>:-</w:t>
+                      </w:r>
+                      <w:proofErr w:type="spellStart"/>
+                      <w:r>
+                        <w:rPr>
+                          <w:sz w:val="20"/>
+                        </w:rPr>
+                        <w:t>somaCaminhos</w:t>
+                      </w:r>
+                      <w:proofErr w:type="spellEnd"/>
+                      <w:r>
+                        <w:rPr>
+                          <w:sz w:val="20"/>
+                        </w:rPr>
+                        <w:t>(U</w:t>
+                      </w:r>
+                      <w:proofErr w:type="gramEnd"/>
+                      <w:r>
+                        <w:rPr>
+                          <w:sz w:val="20"/>
+                        </w:rPr>
+                        <w:t>,P,NC),</w:t>
+                      </w:r>
+                      <w:r>
+                        <w:rPr>
+                          <w:sz w:val="20"/>
+                        </w:rPr>
+                        <w:tab/>
+                      </w:r>
+                      <w:r>
+                        <w:rPr>
+                          <w:sz w:val="20"/>
+                        </w:rPr>
+                        <w:tab/>
+                      </w:r>
+                      <w:r>
+                        <w:rPr>
+                          <w:rFonts w:ascii="Arial" w:hAnsi="Arial" w:cs="Arial"/>
+                          <w:color w:val="000000"/>
+                          <w:sz w:val="20"/>
+                          <w:shd w:val="clear" w:color="auto" w:fill="FFFFFF"/>
+                        </w:rPr>
+                        <w:t>V², sendo V o nº de vértices</w:t>
+                      </w:r>
+                      <w:r>
+                        <w:rPr>
+                          <w:rFonts w:ascii="Arial" w:hAnsi="Arial" w:cs="Arial"/>
+                          <w:color w:val="000000"/>
+                          <w:sz w:val="20"/>
+                          <w:shd w:val="clear" w:color="auto" w:fill="FFFFFF"/>
+                        </w:rPr>
+                        <w:t xml:space="preserve"> do grafo</w:t>
+                      </w:r>
+                    </w:p>
+                    <w:p>
+                      <w:pPr>
+                        <w:ind w:left="1416" w:firstLine="708"/>
+                        <w:rPr>
+                          <w:sz w:val="20"/>
+                        </w:rPr>
+                      </w:pPr>
+                      <w:proofErr w:type="spellStart"/>
+                      <w:proofErr w:type="gramStart"/>
+                      <w:r>
+                        <w:rPr>
+                          <w:sz w:val="20"/>
+                        </w:rPr>
+                        <w:t>grauMedio</w:t>
+                      </w:r>
+                      <w:proofErr w:type="spellEnd"/>
+                      <w:proofErr w:type="gramEnd"/>
+                      <w:r>
+                        <w:rPr>
+                          <w:sz w:val="20"/>
+                        </w:rPr>
+                        <w:t>(UR,VA,RA),</w:t>
+                      </w:r>
+                    </w:p>
+                    <w:p>
+                      <w:pPr>
+                        <w:ind w:left="1416" w:firstLine="708"/>
+                        <w:rPr>
+                          <w:sz w:val="20"/>
+                        </w:rPr>
+                      </w:pPr>
+                      <w:r>
+                        <w:rPr>
+                          <w:sz w:val="20"/>
+                        </w:rPr>
+                        <w:t>(…)</w:t>
+                      </w:r>
+                    </w:p>
+                    <w:p>
+                      <w:pPr>
+                        <w:rPr>
+                          <w:lang w:val="en-US"/>
+                        </w:rPr>
+                      </w:pPr>
+                    </w:p>
+                  </w:txbxContent>
+                </v:textbox>
+                <w10:wrap type="square" anchorx="page" anchory="line"/>
+              </v:shape>
+            </w:pict>
+          </mc:Fallback>
+        </mc:AlternateContent>
+      </w:r>
+    </w:p>
+    <w:p>
+      <w:pPr>
+        <w:rPr>
+          <w:sz w:val="24"/>
+          <w:szCs w:val="24"/>
+        </w:rPr>
+      </w:pPr>
+      <w:r>
+        <w:rPr>
+          <w:sz w:val="24"/>
+          <w:szCs w:val="24"/>
+        </w:rPr>
+        <w:t xml:space="preserve">Assumindo o grau média de separação como a função </w:t>
+      </w:r>
+      <w:proofErr w:type="gramStart"/>
+      <w:r>
+        <w:rPr>
+          <w:sz w:val="24"/>
+          <w:szCs w:val="24"/>
+        </w:rPr>
+        <w:t>g(x</w:t>
+      </w:r>
+      <w:proofErr w:type="gramEnd"/>
+      <w:r>
+        <w:rPr>
+          <w:sz w:val="24"/>
+          <w:szCs w:val="24"/>
+        </w:rPr>
+        <w:t>):</w:t>
+      </w:r>
+    </w:p>
+    <w:p>
+      <w:pPr>
+        <w:rPr>
+          <w:sz w:val="24"/>
+          <w:szCs w:val="24"/>
+        </w:rPr>
+      </w:pPr>
+    </w:p>
+    <w:p>
+      <w:pPr>
+        <w:rPr>
+          <w:sz w:val="24"/>
+          <w:szCs w:val="24"/>
+        </w:rPr>
+      </w:pPr>
+      <w:r>
+        <w:rPr>
+          <w:sz w:val="24"/>
+          <w:szCs w:val="24"/>
+        </w:rPr>
+        <w:t>Estão omissas diversas atribuições e operações de impacto irrelevante dado o nível de processamento a que as operações analisadas obrigam.</w:t>
+      </w:r>
+    </w:p>
+    <w:p>
+      <w:pPr>
+        <w:rPr>
+          <w:sz w:val="24"/>
+          <w:szCs w:val="24"/>
+        </w:rPr>
+      </w:pPr>
+      <w:r>
+        <w:rPr>
+          <w:sz w:val="24"/>
+          <w:szCs w:val="24"/>
+        </w:rPr>
+        <w:t xml:space="preserve">O predicado </w:t>
+      </w:r>
+      <w:proofErr w:type="spellStart"/>
+      <w:r>
+        <w:rPr>
+          <w:sz w:val="24"/>
+          <w:szCs w:val="24"/>
+        </w:rPr>
+        <w:t>somaCaminhos</w:t>
+      </w:r>
+      <w:proofErr w:type="spellEnd"/>
+      <w:r>
+        <w:rPr>
+          <w:sz w:val="24"/>
+          <w:szCs w:val="24"/>
+        </w:rPr>
+        <w:t xml:space="preserve"> consiste no cálculo dos caminhos mais curtos entre um par de utilizadores, sendo V o nº de vértices do grafo a navegar.</w:t>
+      </w:r>
+    </w:p>
+    <w:p>
+      <w:pPr>
+        <w:rPr>
+          <w:sz w:val="24"/>
+          <w:szCs w:val="24"/>
+        </w:rPr>
+      </w:pPr>
+      <w:r>
+        <w:rPr>
+          <w:sz w:val="24"/>
+          <w:szCs w:val="24"/>
+        </w:rPr>
+        <w:t xml:space="preserve"> Complexidade</w:t>
+      </w:r>
+      <w:proofErr w:type="gramStart"/>
+      <w:r>
+        <w:rPr>
+          <w:sz w:val="24"/>
+          <w:szCs w:val="24"/>
+        </w:rPr>
+        <w:t>:  G(X</w:t>
+      </w:r>
+      <w:proofErr w:type="gramEnd"/>
+      <w:r>
+        <w:rPr>
+          <w:sz w:val="24"/>
+          <w:szCs w:val="24"/>
+        </w:rPr>
+        <w:t>)=(U*(U-1)/2)*</w:t>
+      </w:r>
+      <w:r>
+        <w:rPr>
+          <w:rFonts w:cs="Arial"/>
+          <w:color w:val="000000"/>
+          <w:sz w:val="24"/>
+          <w:szCs w:val="24"/>
+          <w:shd w:val="clear" w:color="auto" w:fill="FFFFFF"/>
+        </w:rPr>
+        <w:t xml:space="preserve"> V²</w:t>
+      </w:r>
+    </w:p>
+    <w:p>
+      <w:pPr>
+        <w:rPr>
+          <w:sz w:val="24"/>
+          <w:szCs w:val="24"/>
+        </w:rPr>
+      </w:pPr>
+      <w:r>
+        <w:rPr>
+          <w:sz w:val="24"/>
+          <w:szCs w:val="24"/>
+        </w:rPr>
+        <w:t xml:space="preserve">Neste algoritmo não se aplica o </w:t>
+      </w:r>
+      <w:r>
+        <w:rPr>
+          <w:sz w:val="24"/>
+          <w:szCs w:val="24"/>
+        </w:rPr>
+        <w:t>fator</w:t>
+      </w:r>
+      <w:bookmarkStart w:id="0" w:name="_GoBack"/>
+      <w:bookmarkEnd w:id="0"/>
+      <w:r>
+        <w:rPr>
+          <w:sz w:val="24"/>
+          <w:szCs w:val="24"/>
+        </w:rPr>
+        <w:t xml:space="preserve"> de caso pior e melhor, pois todos os caminhos são sempre pesquisados (não existe condição prévia de paragem).</w:t>
+      </w:r>
+    </w:p>
+    <w:p>
+      <w:pPr>
+        <w:pStyle w:val="Subtitle"/>
+        <w:jc w:val="center"/>
+        <w:rPr>
+          <w:sz w:val="28"/>
+        </w:rPr>
+      </w:pPr>
+      <w:r>
+        <w:rPr>
+          <w:sz w:val="28"/>
+        </w:rPr>
+        <w:t>Otimização</w:t>
+      </w:r>
+      <w:r>
+        <w:rPr>
+          <w:sz w:val="28"/>
+        </w:rPr>
+        <w:t>:</w:t>
+      </w:r>
+    </w:p>
+    <w:p>
+      <w:pPr>
+        <w:rPr>
+          <w:sz w:val="24"/>
+        </w:rPr>
+      </w:pPr>
+      <w:r>
+        <w:rPr>
+          <w:sz w:val="24"/>
+        </w:rPr>
+        <w:t xml:space="preserve">A otimização que pode ser encontrada no algoritmo feito é o cálculo de apenas metade das operações feitas originalmente: inicialmente, era calculado o grau medio </w:t>
+      </w:r>
+      <w:proofErr w:type="gramStart"/>
+      <w:r>
+        <w:rPr>
+          <w:sz w:val="24"/>
+        </w:rPr>
+        <w:t>U*(U-1</w:t>
+      </w:r>
+      <w:proofErr w:type="gramEnd"/>
+      <w:r>
+        <w:rPr>
+          <w:sz w:val="24"/>
+        </w:rPr>
+        <w:t>) vezes, pois procurava, p .</w:t>
+      </w:r>
+      <w:proofErr w:type="spellStart"/>
+      <w:proofErr w:type="gramStart"/>
+      <w:r>
+        <w:rPr>
+          <w:sz w:val="24"/>
+        </w:rPr>
+        <w:t>ex</w:t>
+      </w:r>
+      <w:proofErr w:type="spellEnd"/>
+      <w:proofErr w:type="gramEnd"/>
+      <w:r>
+        <w:rPr>
+          <w:sz w:val="24"/>
+        </w:rPr>
+        <w:t>, o caminho de “Bruno para Sara” e posteriormente de “Sara para Bruno”. Após análise, foi possível concluir que o grafo pode ser dividido em 2 partes, sendo que o valor do GMS das 2 será exatamente igual, pelo que basta calcular uma delas, reduzindo em metade os dados processados.</w:t>
+      </w:r>
+    </w:p>
+    <w:p>
+      <w:pPr>
+        <w:rPr>
+          <w:sz w:val="20"/>
+        </w:rPr>
+      </w:pPr>
+    </w:p>
+    <w:p>
+      <w:pPr>
+        <w:rPr>
+          <w:sz w:val="24"/>
+        </w:rPr>
+      </w:pPr>
+    </w:p>
+    <w:p>
+      <w:pPr>
         <w:pStyle w:val="Heading1"/>
         <w:numPr>
           <w:ilvl w:val="1"/>
@@ -979,20 +2402,6 @@
     </w:p>
     <w:p>
       <w:pPr>
-        <w:rPr>
-          <w:sz w:val="24"/>
-        </w:rPr>
-      </w:pPr>
-    </w:p>
-    <w:p>
-      <w:pPr>
-        <w:rPr>
-          <w:sz w:val="24"/>
-        </w:rPr>
-      </w:pPr>
-    </w:p>
-    <w:p>
-      <w:pPr>
         <w:pStyle w:val="Heading1"/>
         <w:numPr>
           <w:ilvl w:val="1"/>
@@ -1224,18 +2633,59 @@
         </w:rPr>
         <w:t>Durante o processo tentámos aplicar a metodologia RAD “</w:t>
       </w:r>
+      <w:proofErr w:type="spellStart"/>
       <w:r>
         <w:rPr>
           <w:i/>
           <w:sz w:val="24"/>
         </w:rPr>
-        <w:t>Rapid Application Development”</w:t>
-      </w:r>
+        <w:t>Rapid</w:t>
+      </w:r>
+      <w:proofErr w:type="spellEnd"/>
       <w:r>
         <w:rPr>
           <w:i/>
           <w:sz w:val="24"/>
         </w:rPr>
+        <w:t xml:space="preserve"> </w:t>
+      </w:r>
+      <w:proofErr w:type="spellStart"/>
+      <w:r>
+        <w:rPr>
+          <w:i/>
+          <w:sz w:val="24"/>
+        </w:rPr>
+        <w:t>Application</w:t>
+      </w:r>
+      <w:proofErr w:type="spellEnd"/>
+      <w:r>
+        <w:rPr>
+          <w:i/>
+          <w:sz w:val="24"/>
+        </w:rPr>
+        <w:t xml:space="preserve"> </w:t>
+      </w:r>
+      <w:proofErr w:type="spellStart"/>
+      <w:r>
+        <w:rPr>
+          <w:i/>
+          <w:sz w:val="24"/>
+        </w:rPr>
+        <w:t>Development</w:t>
+      </w:r>
+      <w:proofErr w:type="spellEnd"/>
+      <w:r>
+        <w:rPr>
+          <w:i/>
+          <w:sz w:val="24"/>
+        </w:rPr>
+        <w:t>”</w:t>
+      </w:r>
+      <w:r>
+        <w:rPr>
+          <w:i/>
+          <w:sz w:val="24"/>
+        </w:rPr>
         <w:t xml:space="preserve">. </w:t>
       </w:r>
       <w:r>
@@ -1255,7 +2705,21 @@
         <w:rPr>
           <w:sz w:val="24"/>
         </w:rPr>
-        <w:t xml:space="preserve">foi utilizado para definir os “templates” e as modelos de dados a utilizar. Na fase seguinte, criámos protótipos do sistema para verificar que alterações seriam necessárias fazer nos modelos definidos na fase inicial. Estas 2 fases consistem em várias iterações consecutivas, até atingir um sistema estável. Neste ponto, seguimos um modelo orientado a objetivos </w:t>
+        <w:t>foi utilizado para definir os “</w:t>
+      </w:r>
+      <w:proofErr w:type="spellStart"/>
+      <w:r>
+        <w:rPr>
+          <w:sz w:val="24"/>
+        </w:rPr>
+        <w:t>templates</w:t>
+      </w:r>
+      <w:proofErr w:type="spellEnd"/>
+      <w:r>
+        <w:rPr>
+          <w:sz w:val="24"/>
+        </w:rPr>
+        <w:t xml:space="preserve">” e as modelos de dados a utilizar. Na fase seguinte, criámos protótipos do sistema para verificar que alterações seriam necessárias fazer nos modelos definidos na fase inicial. Estas 2 fases consistem em várias iterações consecutivas, até atingir um sistema estável. Neste ponto, seguimos um modelo orientado a objetivos </w:t>
       </w:r>
       <w:r>
         <w:rPr>
@@ -1275,13 +2739,47 @@
         </w:rPr>
         <w:t xml:space="preserve"> de forma a poder dividir e planear entre vários elementos “rápidas” tarefas que visam atingir os objetivos definidos nos testes, embora não tenha sido cumprido “à letra”, fugindo para um modelo “</w:t>
       </w:r>
+      <w:proofErr w:type="spellStart"/>
       <w:r>
         <w:rPr>
           <w:i/>
           <w:sz w:val="24"/>
         </w:rPr>
-        <w:t>code and fix</w:t>
-      </w:r>
+        <w:t>code</w:t>
+      </w:r>
+      <w:proofErr w:type="spellEnd"/>
+      <w:r>
+        <w:rPr>
+          <w:i/>
+          <w:sz w:val="24"/>
+        </w:rPr>
+        <w:t xml:space="preserve"> </w:t>
+      </w:r>
+      <w:proofErr w:type="spellStart"/>
+      <w:r>
+        <w:rPr>
+          <w:i/>
+          <w:sz w:val="24"/>
+        </w:rPr>
+        <w:t>and</w:t>
+      </w:r>
+      <w:proofErr w:type="spellEnd"/>
+      <w:r>
+        <w:rPr>
+          <w:i/>
+          <w:sz w:val="24"/>
+        </w:rPr>
+        <w:t xml:space="preserve"> </w:t>
+      </w:r>
+      <w:proofErr w:type="spellStart"/>
+      <w:r>
+        <w:rPr>
+          <w:i/>
+          <w:sz w:val="24"/>
+        </w:rPr>
+        <w:t>fix</w:t>
+      </w:r>
+      <w:proofErr w:type="spellEnd"/>
       <w:r>
         <w:rPr>
           <w:sz w:val="24"/>
@@ -1461,25 +2959,41 @@
         <w:rPr>
           <w:sz w:val="24"/>
         </w:rPr>
-        <w:t>Relatório Nagios</w:t>
-      </w:r>
-      <w:r>
-        <w:rPr>
-          <w:sz w:val="24"/>
-        </w:rPr>
-        <w:t>:</w:t>
-      </w:r>
-      <w:r>
-        <w:rPr>
-          <w:sz w:val="24"/>
-        </w:rPr>
-        <w:t xml:space="preserve"> relatório específico </w:t>
-      </w:r>
-      <w:r>
-        <w:rPr>
-          <w:sz w:val="24"/>
-        </w:rPr>
-        <w:t>do software de monitorização</w:t>
+        <w:t xml:space="preserve">Relatório </w:t>
+      </w:r>
+      <w:proofErr w:type="spellStart"/>
+      <w:r>
+        <w:rPr>
+          <w:sz w:val="24"/>
+        </w:rPr>
+        <w:t>Nagios</w:t>
+      </w:r>
+      <w:proofErr w:type="spellEnd"/>
+      <w:r>
+        <w:rPr>
+          <w:sz w:val="24"/>
+        </w:rPr>
+        <w:t xml:space="preserve">: relatório específico </w:t>
+      </w:r>
+      <w:r>
+        <w:rPr>
+          <w:sz w:val="24"/>
+        </w:rPr>
+        <w:t xml:space="preserve">do </w:t>
+      </w:r>
+      <w:proofErr w:type="gramStart"/>
+      <w:r>
+        <w:rPr>
+          <w:sz w:val="24"/>
+        </w:rPr>
+        <w:t>software</w:t>
+      </w:r>
+      <w:proofErr w:type="gramEnd"/>
+      <w:r>
+        <w:rPr>
+          <w:sz w:val="24"/>
+        </w:rPr>
+        <w:t xml:space="preserve"> de monitorização</w:t>
       </w:r>
     </w:p>
     <w:p>
@@ -2151,6 +3665,7 @@
     </w:r>
     <w:r>
       <w:rPr>
+        <w:rFonts w:hint="eastAsia"/>
         <w:color w:val="6076B4" w:themeColor="accent1"/>
       </w:rPr>
       <w:fldChar w:fldCharType="separate"/>
@@ -2160,7 +3675,7 @@
         <w:noProof/>
         <w:color w:val="6076B4" w:themeColor="accent1"/>
       </w:rPr>
-      <w:t>Documentos em anexos</w:t>
+      <w:t>Módulo IA</w:t>
     </w:r>
     <w:r>
       <w:rPr>
@@ -2210,7 +3725,7 @@
         <w:noProof/>
         <w:color w:val="6076B4" w:themeColor="accent1"/>
       </w:rPr>
-      <w:t>6</w:t>
+      <w:t>3</w:t>
     </w:r>
     <w:r>
       <w:rPr>
@@ -2273,8 +3788,16 @@
           <w:rPr>
             <w:color w:val="6076B4" w:themeColor="accent1"/>
           </w:rPr>
-          <w:t>Social Graph</w:t>
+          <w:t xml:space="preserve">Social </w:t>
         </w:r>
+        <w:proofErr w:type="spellStart"/>
+        <w:r>
+          <w:rPr>
+            <w:color w:val="6076B4" w:themeColor="accent1"/>
+          </w:rPr>
+          <w:t>Graph</w:t>
+        </w:r>
+        <w:proofErr w:type="spellEnd"/>
       </w:p>
     </w:sdtContent>
   </w:sdt>
@@ -4572,6 +6095,13 @@
     <w:pitch w:val="variable"/>
     <w:sig w:usb0="E1002EFF" w:usb1="C000605B" w:usb2="00000029" w:usb3="00000000" w:csb0="000101FF" w:csb1="00000000"/>
   </w:font>
+  <w:font w:name="Arial">
+    <w:panose1 w:val="020B0604020202020204"/>
+    <w:charset w:val="00"/>
+    <w:family w:val="swiss"/>
+    <w:pitch w:val="variable"/>
+    <w:sig w:usb0="E0002AFF" w:usb1="C0007843" w:usb2="00000009" w:usb3="00000000" w:csb0="000001FF" w:csb1="00000000"/>
+  </w:font>
   <w:font w:name="Symbol">
     <w:panose1 w:val="05050102010706020507"/>
     <w:charset w:val="02"/>
@@ -4631,6 +6161,8 @@
     <w:rsid w:val="00486F57"/>
     <w:rsid w:val="006C7674"/>
     <w:rsid w:val="006E2FF9"/>
+    <w:rsid w:val="0099489E"/>
+    <w:rsid w:val="00EB76D6"/>
     <w:rsid w:val="00F9262E"/>
     <w:rsid w:val="00FE42D8"/>
   </w:rsids>
@@ -5562,15 +7094,6 @@
 </file>
 
 <file path=customXml/item2.xml><?xml version="1.0" encoding="utf-8"?>
-<?mso-contentType ?>
-<FormTemplates xmlns="http://schemas.microsoft.com/sharepoint/v3/contenttype/forms">
-  <Display>DocumentLibraryForm</Display>
-  <Edit>AssetEditForm</Edit>
-  <New>DocumentLibraryForm</New>
-</FormTemplates>
-</file>
-
-<file path=customXml/item3.xml><?xml version="1.0" encoding="utf-8"?>
 <outs:outSpaceData xmlns:outs="http://schemas.microsoft.com/office/2009/outspace/metadata">
   <outs:relatedDates/>
   <outs:relatedDocuments/>
@@ -5578,6 +7101,15 @@
   <propertyMetadataList xmlns="http://schemas.microsoft.com/office/2009/outspace/metadata"/>
   <outs:corruptMetadataWasLost/>
 </outs:outSpaceData>
+</file>
+
+<file path=customXml/item3.xml><?xml version="1.0" encoding="utf-8"?>
+<?mso-contentType ?>
+<FormTemplates xmlns="http://schemas.microsoft.com/sharepoint/v3/contenttype/forms">
+  <Display>DocumentLibraryForm</Display>
+  <Edit>AssetEditForm</Edit>
+  <New>DocumentLibraryForm</New>
+</FormTemplates>
 </file>
 
 <file path=customXml/item4.xml><?xml version="1.0" encoding="utf-8"?>
@@ -5593,6 +7125,14 @@
 </file>
 
 <file path=customXml/itemProps2.xml><?xml version="1.0" encoding="utf-8"?>
+<ds:datastoreItem xmlns:ds="http://schemas.openxmlformats.org/officeDocument/2006/customXml" ds:itemID="{8AA9BBAF-2A1F-4D95-901E-4FFB9D2C6CBC}">
+  <ds:schemaRefs>
+    <ds:schemaRef ds:uri="http://schemas.microsoft.com/office/2009/outspace/metadata"/>
+  </ds:schemaRefs>
+</ds:datastoreItem>
+</file>
+
+<file path=customXml/itemProps3.xml><?xml version="1.0" encoding="utf-8"?>
 <ds:datastoreItem xmlns:ds="http://schemas.openxmlformats.org/officeDocument/2006/customXml" ds:itemID="{1083CA12-5842-482C-AF8F-1352C3F1AC3D}">
   <ds:schemaRefs>
     <ds:schemaRef ds:uri="http://schemas.microsoft.com/sharepoint/v3/contenttype/forms"/>
@@ -5600,16 +7140,8 @@
 </ds:datastoreItem>
 </file>
 
-<file path=customXml/itemProps3.xml><?xml version="1.0" encoding="utf-8"?>
-<ds:datastoreItem xmlns:ds="http://schemas.openxmlformats.org/officeDocument/2006/customXml" ds:itemID="{8AA9BBAF-2A1F-4D95-901E-4FFB9D2C6CBC}">
-  <ds:schemaRefs>
-    <ds:schemaRef ds:uri="http://schemas.microsoft.com/office/2009/outspace/metadata"/>
-  </ds:schemaRefs>
-</ds:datastoreItem>
-</file>
-
 <file path=customXml/itemProps4.xml><?xml version="1.0" encoding="utf-8"?>
-<ds:datastoreItem xmlns:ds="http://schemas.openxmlformats.org/officeDocument/2006/customXml" ds:itemID="{22EF8DA4-E370-4301-A04A-031F7A620B36}">
+<ds:datastoreItem xmlns:ds="http://schemas.openxmlformats.org/officeDocument/2006/customXml" ds:itemID="{8DC3CF65-A129-44D4-A6A8-BE13F2EA1944}">
   <ds:schemaRefs>
     <ds:schemaRef ds:uri="http://schemas.openxmlformats.org/officeDocument/2006/bibliography"/>
   </ds:schemaRefs>

</xml_diff>